<commit_message>
Tp 8 heritage et methode abstraite
</commit_message>
<xml_diff>
--- a/Doc1.docx
+++ b/Doc1.docx
@@ -133,8 +133,13 @@
         <w:t xml:space="preserve">Donc favorise java en début </w:t>
       </w:r>
       <w:r>
-        <w:t>1995 Mai</w:t>
-      </w:r>
+        <w:t xml:space="preserve">1995 </w:t>
+      </w:r>
+      <w:proofErr w:type="gramStart"/>
+      <w:r>
+        <w:t>Mai</w:t>
+      </w:r>
+      <w:proofErr w:type="gramEnd"/>
       <w:r>
         <w:t xml:space="preserve"> 1995 devient </w:t>
       </w:r>
@@ -372,7 +377,15 @@
         <w:spacing w:after="0"/>
       </w:pPr>
       <w:r>
-        <w:t>Minimum requis pour exécuter le programme Java , contient la commande permettant d’</w:t>
+        <w:t xml:space="preserve">Minimum requis pour exécuter le programme </w:t>
+      </w:r>
+      <w:proofErr w:type="gramStart"/>
+      <w:r>
+        <w:t>Java ,</w:t>
+      </w:r>
+      <w:proofErr w:type="gramEnd"/>
+      <w:r>
+        <w:t xml:space="preserve"> contient la commande permettant d’</w:t>
       </w:r>
       <w:proofErr w:type="spellStart"/>
       <w:r>
@@ -425,27 +438,36 @@
           <w:bdr w:val="none" w:sz="0" w:space="0" w:color="auto" w:frame="1"/>
         </w:rPr>
       </w:pPr>
+      <w:proofErr w:type="gramStart"/>
       <w:r>
         <w:rPr>
           <w:rFonts w:cstheme="minorHAnsi"/>
           <w:bdr w:val="none" w:sz="0" w:space="0" w:color="auto" w:frame="1"/>
         </w:rPr>
-        <w:t xml:space="preserve">permet de créer une VM qui va gérer l’exécution de l’app en </w:t>
-      </w:r>
-      <w:proofErr w:type="spellStart"/>
+        <w:t>permet</w:t>
+      </w:r>
+      <w:proofErr w:type="gramEnd"/>
       <w:r>
         <w:rPr>
           <w:rFonts w:cstheme="minorHAnsi"/>
           <w:bdr w:val="none" w:sz="0" w:space="0" w:color="auto" w:frame="1"/>
         </w:rPr>
-        <w:t>arrière plan</w:t>
-      </w:r>
-      <w:proofErr w:type="spellEnd"/>
+        <w:t xml:space="preserve"> de créer une VM qui va gérer l’exécution de l’app en </w:t>
+      </w:r>
+      <w:proofErr w:type="spellStart"/>
       <w:r>
         <w:rPr>
           <w:rFonts w:cstheme="minorHAnsi"/>
           <w:bdr w:val="none" w:sz="0" w:space="0" w:color="auto" w:frame="1"/>
         </w:rPr>
+        <w:t>arrière plan</w:t>
+      </w:r>
+      <w:proofErr w:type="spellEnd"/>
+      <w:r>
+        <w:rPr>
+          <w:rFonts w:cstheme="minorHAnsi"/>
+          <w:bdr w:val="none" w:sz="0" w:space="0" w:color="auto" w:frame="1"/>
+        </w:rPr>
         <w:t>, interactions avec le SE, gestion de la mémoire, optimisation du code</w:t>
       </w:r>
     </w:p>
@@ -458,8 +480,13 @@
       <w:pPr>
         <w:spacing w:after="0"/>
       </w:pPr>
-      <w:r>
-        <w:t xml:space="preserve">JDK  = Java dev kit  = JRE   + outil de dev </w:t>
+      <w:proofErr w:type="gramStart"/>
+      <w:r>
+        <w:t>JDK  =</w:t>
+      </w:r>
+      <w:proofErr w:type="gramEnd"/>
+      <w:r>
+        <w:t xml:space="preserve"> Java dev kit  = JRE   + outil de dev </w:t>
       </w:r>
     </w:p>
     <w:p>
@@ -645,7 +672,17 @@
       </w:pPr>
       <w:r>
         <w:tab/>
-        <w:t xml:space="preserve">A été a l’origine de Java mais </w:t>
+        <w:t xml:space="preserve">A été </w:t>
+      </w:r>
+      <w:proofErr w:type="spellStart"/>
+      <w:proofErr w:type="gramStart"/>
+      <w:r>
+        <w:t>a</w:t>
+      </w:r>
+      <w:proofErr w:type="spellEnd"/>
+      <w:proofErr w:type="gramEnd"/>
+      <w:r>
+        <w:t xml:space="preserve"> l’origine de Java mais </w:t>
       </w:r>
       <w:proofErr w:type="spellStart"/>
       <w:r>
@@ -674,8 +711,13 @@
         <w:spacing w:after="0"/>
       </w:pPr>
       <w:r>
-        <w:t>Java EE (web )</w:t>
-      </w:r>
+        <w:t>Java EE (</w:t>
+      </w:r>
+      <w:proofErr w:type="gramStart"/>
+      <w:r>
+        <w:t>web )</w:t>
+      </w:r>
+      <w:proofErr w:type="gramEnd"/>
     </w:p>
     <w:p>
       <w:pPr>
@@ -811,7 +853,15 @@
       </w:r>
       <w:proofErr w:type="spellEnd"/>
       <w:r>
-        <w:t xml:space="preserve"> : méthode appliqué </w:t>
+        <w:t xml:space="preserve"> : </w:t>
+      </w:r>
+      <w:proofErr w:type="gramStart"/>
+      <w:r>
+        <w:t>méthode appliqué</w:t>
+      </w:r>
+      <w:proofErr w:type="gramEnd"/>
+      <w:r>
+        <w:t xml:space="preserve"> </w:t>
       </w:r>
       <w:proofErr w:type="spellStart"/>
       <w:r>
@@ -976,8 +1026,13 @@
       <w:pPr>
         <w:spacing w:after="0"/>
       </w:pPr>
-      <w:r>
-        <w:t>Packages rôle :</w:t>
+      <w:proofErr w:type="gramStart"/>
+      <w:r>
+        <w:t>Packages</w:t>
+      </w:r>
+      <w:proofErr w:type="gramEnd"/>
+      <w:r>
+        <w:t xml:space="preserve"> rôle :</w:t>
       </w:r>
     </w:p>
     <w:p>
@@ -1002,9 +1057,14 @@
       <w:pPr>
         <w:spacing w:after="0"/>
       </w:pPr>
+      <w:proofErr w:type="gramStart"/>
       <w:r>
         <w:lastRenderedPageBreak/>
-        <w:t xml:space="preserve">Packages et règles d’import on doit l’importer </w:t>
+        <w:t>Packages</w:t>
+      </w:r>
+      <w:proofErr w:type="gramEnd"/>
+      <w:r>
+        <w:t xml:space="preserve"> et règles d’import on doit l’importer </w:t>
       </w:r>
     </w:p>
     <w:p>
@@ -1037,8 +1097,13 @@
       <w:pPr>
         <w:spacing w:after="0"/>
       </w:pPr>
-      <w:r>
-        <w:t xml:space="preserve">Packages classification et règle d’import </w:t>
+      <w:proofErr w:type="gramStart"/>
+      <w:r>
+        <w:t>Packages</w:t>
+      </w:r>
+      <w:proofErr w:type="gramEnd"/>
+      <w:r>
+        <w:t xml:space="preserve"> classification et règle d’import </w:t>
       </w:r>
     </w:p>
     <w:p>
@@ -1129,10 +1194,18 @@
         <w:t>Types primitif byte</w:t>
       </w:r>
       <w:r>
-        <w:t xml:space="preserve"> (-128 -&gt; 127)</w:t>
-      </w:r>
-      <w:r>
-        <w:t>/ short</w:t>
+        <w:t xml:space="preserve"> (-128 -&gt; </w:t>
+      </w:r>
+      <w:proofErr w:type="gramStart"/>
+      <w:r>
+        <w:t>127)</w:t>
+      </w:r>
+      <w:r>
+        <w:t>/</w:t>
+      </w:r>
+      <w:proofErr w:type="gramEnd"/>
+      <w:r>
+        <w:t xml:space="preserve"> short</w:t>
       </w:r>
       <w:r>
         <w:t>( -32000 -&gt; +32000)</w:t>
@@ -1160,8 +1233,13 @@
         <w:spacing w:after="0"/>
         <w:jc w:val="both"/>
       </w:pPr>
-      <w:r>
-        <w:t xml:space="preserve">réels : </w:t>
+      <w:proofErr w:type="gramStart"/>
+      <w:r>
+        <w:t>réels</w:t>
+      </w:r>
+      <w:proofErr w:type="gramEnd"/>
+      <w:r>
+        <w:t xml:space="preserve"> : </w:t>
       </w:r>
       <w:proofErr w:type="spellStart"/>
       <w:r>
@@ -1211,40 +1289,68 @@
         <w:rPr>
           <w:color w:val="FF0000"/>
         </w:rPr>
-        <w:t xml:space="preserve">Stocké dans la pile les variable primitive et les objet au niveau du tas </w:t>
-      </w:r>
-    </w:p>
-    <w:p>
-      <w:pPr>
-        <w:spacing w:after="0"/>
-        <w:jc w:val="both"/>
+        <w:t xml:space="preserve">Stocké dans la pile </w:t>
+      </w:r>
+      <w:proofErr w:type="gramStart"/>
+      <w:r>
         <w:rPr>
           <w:color w:val="FF0000"/>
         </w:rPr>
-      </w:pPr>
-    </w:p>
-    <w:p>
-      <w:pPr>
-        <w:spacing w:after="0"/>
-        <w:jc w:val="both"/>
+        <w:t>les variable primitive</w:t>
+      </w:r>
+      <w:proofErr w:type="gramEnd"/>
+      <w:r>
         <w:rPr>
           <w:color w:val="FF0000"/>
         </w:rPr>
-      </w:pPr>
-    </w:p>
-    <w:p>
-      <w:pPr>
-        <w:spacing w:after="0"/>
-        <w:jc w:val="both"/>
-        <w:rPr>
-          <w:color w:val="000000" w:themeColor="text1"/>
-        </w:rPr>
-      </w:pPr>
-      <w:r>
-        <w:rPr>
-          <w:color w:val="000000" w:themeColor="text1"/>
-        </w:rPr>
-        <w:t>Appel a des méthodes avec un point</w:t>
+        <w:t xml:space="preserve"> et les objet au niveau du tas </w:t>
+      </w:r>
+    </w:p>
+    <w:p>
+      <w:pPr>
+        <w:spacing w:after="0"/>
+        <w:jc w:val="both"/>
+        <w:rPr>
+          <w:color w:val="FF0000"/>
+        </w:rPr>
+      </w:pPr>
+    </w:p>
+    <w:p>
+      <w:pPr>
+        <w:spacing w:after="0"/>
+        <w:jc w:val="both"/>
+        <w:rPr>
+          <w:color w:val="FF0000"/>
+        </w:rPr>
+      </w:pPr>
+    </w:p>
+    <w:p>
+      <w:pPr>
+        <w:spacing w:after="0"/>
+        <w:jc w:val="both"/>
+        <w:rPr>
+          <w:color w:val="000000" w:themeColor="text1"/>
+        </w:rPr>
+      </w:pPr>
+      <w:r>
+        <w:rPr>
+          <w:color w:val="000000" w:themeColor="text1"/>
+        </w:rPr>
+        <w:t xml:space="preserve">Appel </w:t>
+      </w:r>
+      <w:proofErr w:type="spellStart"/>
+      <w:r>
+        <w:rPr>
+          <w:color w:val="000000" w:themeColor="text1"/>
+        </w:rPr>
+        <w:t>a</w:t>
+      </w:r>
+      <w:proofErr w:type="spellEnd"/>
+      <w:r>
+        <w:rPr>
+          <w:color w:val="000000" w:themeColor="text1"/>
+        </w:rPr>
+        <w:t xml:space="preserve"> des méthodes avec un point</w:t>
       </w:r>
     </w:p>
     <w:p>
@@ -1303,7 +1409,21 @@
         <w:rPr>
           <w:color w:val="000000" w:themeColor="text1"/>
         </w:rPr>
-        <w:t xml:space="preserve">Tt les lettres de a </w:t>
+        <w:t xml:space="preserve">Tt les lettres </w:t>
+      </w:r>
+      <w:proofErr w:type="gramStart"/>
+      <w:r>
+        <w:rPr>
+          <w:color w:val="000000" w:themeColor="text1"/>
+        </w:rPr>
+        <w:t>de a</w:t>
+      </w:r>
+      <w:proofErr w:type="gramEnd"/>
+      <w:r>
+        <w:rPr>
+          <w:color w:val="000000" w:themeColor="text1"/>
+        </w:rPr>
+        <w:t xml:space="preserve"> </w:t>
       </w:r>
       <w:proofErr w:type="spellStart"/>
       <w:r>
@@ -1332,7 +1452,23 @@
         <w:rPr>
           <w:color w:val="000000" w:themeColor="text1"/>
         </w:rPr>
-        <w:t xml:space="preserve">Les chiffres de 0 a 9 </w:t>
+        <w:t xml:space="preserve">Les chiffres de 0 </w:t>
+      </w:r>
+      <w:proofErr w:type="spellStart"/>
+      <w:proofErr w:type="gramStart"/>
+      <w:r>
+        <w:rPr>
+          <w:color w:val="000000" w:themeColor="text1"/>
+        </w:rPr>
+        <w:t>a</w:t>
+      </w:r>
+      <w:proofErr w:type="spellEnd"/>
+      <w:proofErr w:type="gramEnd"/>
+      <w:r>
+        <w:rPr>
+          <w:color w:val="000000" w:themeColor="text1"/>
+        </w:rPr>
+        <w:t xml:space="preserve"> 9 </w:t>
       </w:r>
     </w:p>
     <w:p>
@@ -1554,7 +1690,23 @@
         <w:rPr>
           <w:color w:val="000000" w:themeColor="text1"/>
         </w:rPr>
-        <w:t xml:space="preserve">Une variable n’est visible que dans son bloc et ses sous bloc l’instruction peut être soumis a des instructions </w:t>
+        <w:t xml:space="preserve">Une variable n’est visible que dans son bloc et ses sous bloc l’instruction peut être soumis </w:t>
+      </w:r>
+      <w:proofErr w:type="spellStart"/>
+      <w:proofErr w:type="gramStart"/>
+      <w:r>
+        <w:rPr>
+          <w:color w:val="000000" w:themeColor="text1"/>
+        </w:rPr>
+        <w:t>a</w:t>
+      </w:r>
+      <w:proofErr w:type="spellEnd"/>
+      <w:proofErr w:type="gramEnd"/>
+      <w:r>
+        <w:rPr>
+          <w:color w:val="000000" w:themeColor="text1"/>
+        </w:rPr>
+        <w:t xml:space="preserve"> des instructions </w:t>
       </w:r>
     </w:p>
     <w:p>
@@ -1653,7 +1805,21 @@
           <w:color w:val="000000" w:themeColor="text1"/>
         </w:rPr>
         <w:lastRenderedPageBreak/>
-        <w:t>Les changements impacte peu le code</w:t>
+        <w:t xml:space="preserve">Les changements </w:t>
+      </w:r>
+      <w:proofErr w:type="gramStart"/>
+      <w:r>
+        <w:rPr>
+          <w:color w:val="000000" w:themeColor="text1"/>
+        </w:rPr>
+        <w:t>impacte</w:t>
+      </w:r>
+      <w:proofErr w:type="gramEnd"/>
+      <w:r>
+        <w:rPr>
+          <w:color w:val="000000" w:themeColor="text1"/>
+        </w:rPr>
+        <w:t xml:space="preserve"> peu le code</w:t>
       </w:r>
     </w:p>
     <w:p>
@@ -1766,6 +1932,7 @@
         <w:t xml:space="preserve"> dans la surcharge on rappelle le constructeur avec </w:t>
       </w:r>
       <w:proofErr w:type="spellStart"/>
+      <w:proofErr w:type="gramStart"/>
       <w:r>
         <w:rPr>
           <w:color w:val="000000" w:themeColor="text1"/>
@@ -1777,7 +1944,14 @@
         <w:rPr>
           <w:color w:val="000000" w:themeColor="text1"/>
         </w:rPr>
-        <w:t xml:space="preserve">(param du </w:t>
+        <w:t>(</w:t>
+      </w:r>
+      <w:proofErr w:type="gramEnd"/>
+      <w:r>
+        <w:rPr>
+          <w:color w:val="000000" w:themeColor="text1"/>
+        </w:rPr>
+        <w:t xml:space="preserve">param du </w:t>
       </w:r>
       <w:proofErr w:type="spellStart"/>
       <w:r>
@@ -1883,7 +2057,21 @@
         <w:rPr>
           <w:color w:val="000000" w:themeColor="text1"/>
         </w:rPr>
-        <w:t xml:space="preserve">Une fois qu’il n’est plus référencer </w:t>
+        <w:t xml:space="preserve">Une fois qu’il n’est plus </w:t>
+      </w:r>
+      <w:proofErr w:type="gramStart"/>
+      <w:r>
+        <w:rPr>
+          <w:color w:val="000000" w:themeColor="text1"/>
+        </w:rPr>
+        <w:t>référencer</w:t>
+      </w:r>
+      <w:proofErr w:type="gramEnd"/>
+      <w:r>
+        <w:rPr>
+          <w:color w:val="000000" w:themeColor="text1"/>
+        </w:rPr>
+        <w:t xml:space="preserve"> </w:t>
       </w:r>
     </w:p>
     <w:p>
@@ -2128,7 +2316,21 @@
         <w:rPr>
           <w:color w:val="000000" w:themeColor="text1"/>
         </w:rPr>
-        <w:t xml:space="preserve">Mettre les méthodes privé sauf celles qui intéresse les autres classes </w:t>
+        <w:t xml:space="preserve">Mettre </w:t>
+      </w:r>
+      <w:proofErr w:type="gramStart"/>
+      <w:r>
+        <w:rPr>
+          <w:color w:val="000000" w:themeColor="text1"/>
+        </w:rPr>
+        <w:t>les méthodes privé</w:t>
+      </w:r>
+      <w:proofErr w:type="gramEnd"/>
+      <w:r>
+        <w:rPr>
+          <w:color w:val="000000" w:themeColor="text1"/>
+        </w:rPr>
+        <w:t xml:space="preserve"> sauf celles qui intéresse les autres classes </w:t>
       </w:r>
       <w:r>
         <w:rPr>
@@ -2170,7 +2372,21 @@
         <w:rPr>
           <w:color w:val="000000" w:themeColor="text1"/>
         </w:rPr>
-        <w:t xml:space="preserve">Quand il n’y a rien la visibilité c’est package </w:t>
+        <w:t xml:space="preserve">Quand il n’y a rien la visibilité c’est </w:t>
+      </w:r>
+      <w:proofErr w:type="gramStart"/>
+      <w:r>
+        <w:rPr>
+          <w:color w:val="000000" w:themeColor="text1"/>
+        </w:rPr>
+        <w:t>package</w:t>
+      </w:r>
+      <w:proofErr w:type="gramEnd"/>
+      <w:r>
+        <w:rPr>
+          <w:color w:val="000000" w:themeColor="text1"/>
+        </w:rPr>
+        <w:t xml:space="preserve"> </w:t>
       </w:r>
     </w:p>
     <w:p>
@@ -2396,6 +2612,7 @@
         <w:t xml:space="preserve">Duplication de code difficile </w:t>
       </w:r>
       <w:proofErr w:type="spellStart"/>
+      <w:proofErr w:type="gramStart"/>
       <w:r>
         <w:rPr>
           <w:color w:val="000000" w:themeColor="text1"/>
@@ -2403,6 +2620,7 @@
         <w:t>a</w:t>
       </w:r>
       <w:proofErr w:type="spellEnd"/>
+      <w:proofErr w:type="gramEnd"/>
       <w:r>
         <w:rPr>
           <w:color w:val="000000" w:themeColor="text1"/>
@@ -2433,6 +2651,7 @@
         <w:t xml:space="preserve">Mettre la classe fille en </w:t>
       </w:r>
       <w:proofErr w:type="spellStart"/>
+      <w:proofErr w:type="gramStart"/>
       <w:r>
         <w:rPr>
           <w:color w:val="000000" w:themeColor="text1"/>
@@ -2444,7 +2663,14 @@
         <w:rPr>
           <w:color w:val="000000" w:themeColor="text1"/>
         </w:rPr>
-        <w:t xml:space="preserve">  / mettre en </w:t>
+        <w:t xml:space="preserve">  /</w:t>
+      </w:r>
+      <w:proofErr w:type="gramEnd"/>
+      <w:r>
+        <w:rPr>
+          <w:color w:val="000000" w:themeColor="text1"/>
+        </w:rPr>
+        <w:t xml:space="preserve"> mettre en </w:t>
       </w:r>
       <w:proofErr w:type="spellStart"/>
       <w:r>
@@ -2514,16 +2740,260 @@
         <w:rPr>
           <w:color w:val="000000" w:themeColor="text1"/>
         </w:rPr>
-        <w:t xml:space="preserve">contraintes le type de retour identique, visibilité égal ou supérieur </w:t>
-      </w:r>
-    </w:p>
-    <w:p>
-      <w:pPr>
-        <w:spacing w:after="0"/>
-        <w:rPr>
-          <w:color w:val="000000" w:themeColor="text1"/>
-        </w:rPr>
-      </w:pPr>
+        <w:t xml:space="preserve">contraintes le type de retour identique, </w:t>
+      </w:r>
+      <w:proofErr w:type="gramStart"/>
+      <w:r>
+        <w:rPr>
+          <w:color w:val="000000" w:themeColor="text1"/>
+        </w:rPr>
+        <w:t>visibilité égal</w:t>
+      </w:r>
+      <w:proofErr w:type="gramEnd"/>
+      <w:r>
+        <w:rPr>
+          <w:color w:val="000000" w:themeColor="text1"/>
+        </w:rPr>
+        <w:t xml:space="preserve"> ou supérieur </w:t>
+      </w:r>
+    </w:p>
+    <w:p>
+      <w:pPr>
+        <w:spacing w:after="0"/>
+        <w:rPr>
+          <w:color w:val="000000" w:themeColor="text1"/>
+        </w:rPr>
+      </w:pPr>
+    </w:p>
+    <w:p>
+      <w:pPr>
+        <w:spacing w:after="0"/>
+        <w:rPr>
+          <w:color w:val="000000" w:themeColor="text1"/>
+        </w:rPr>
+      </w:pPr>
+    </w:p>
+    <w:p>
+      <w:pPr>
+        <w:spacing w:after="0"/>
+        <w:rPr>
+          <w:color w:val="000000" w:themeColor="text1"/>
+        </w:rPr>
+      </w:pPr>
+      <w:r>
+        <w:rPr>
+          <w:color w:val="000000" w:themeColor="text1"/>
+        </w:rPr>
+        <w:tab/>
+      </w:r>
+      <w:r>
+        <w:rPr>
+          <w:color w:val="000000" w:themeColor="text1"/>
+        </w:rPr>
+        <w:tab/>
+      </w:r>
+      <w:r>
+        <w:rPr>
+          <w:color w:val="000000" w:themeColor="text1"/>
+        </w:rPr>
+        <w:tab/>
+        <w:t xml:space="preserve">Polymorphisme </w:t>
+      </w:r>
+    </w:p>
+    <w:p>
+      <w:pPr>
+        <w:spacing w:after="0"/>
+        <w:rPr>
+          <w:color w:val="000000" w:themeColor="text1"/>
+        </w:rPr>
+      </w:pPr>
+    </w:p>
+    <w:p>
+      <w:pPr>
+        <w:spacing w:after="0"/>
+      </w:pPr>
+      <w:r>
+        <w:rPr>
+          <w:color w:val="000000" w:themeColor="text1"/>
+        </w:rPr>
+        <w:t xml:space="preserve">Interface gère les comportements </w:t>
+      </w:r>
+      <w:r>
+        <w:rPr>
+          <w:color w:val="000000" w:themeColor="text1"/>
+        </w:rPr>
+        <w:t>les classes mère ne connaissent pas leur fille</w:t>
+      </w:r>
+    </w:p>
+    <w:p>
+      <w:pPr>
+        <w:spacing w:after="0"/>
+        <w:rPr>
+          <w:color w:val="000000" w:themeColor="text1"/>
+        </w:rPr>
+      </w:pPr>
+      <w:proofErr w:type="spellStart"/>
+      <w:r>
+        <w:rPr>
+          <w:color w:val="000000" w:themeColor="text1"/>
+        </w:rPr>
+        <w:t>Downcasting</w:t>
+      </w:r>
+      <w:proofErr w:type="spellEnd"/>
+      <w:r>
+        <w:rPr>
+          <w:color w:val="000000" w:themeColor="text1"/>
+        </w:rPr>
+        <w:t xml:space="preserve"> </w:t>
+      </w:r>
+    </w:p>
+    <w:p>
+      <w:pPr>
+        <w:spacing w:after="0"/>
+        <w:rPr>
+          <w:color w:val="000000" w:themeColor="text1"/>
+        </w:rPr>
+      </w:pPr>
+      <w:r>
+        <w:rPr>
+          <w:color w:val="000000" w:themeColor="text1"/>
+        </w:rPr>
+        <w:t xml:space="preserve">Besoin de convertir dans une autre classe pour avoir accès au méthode spécifique </w:t>
+      </w:r>
+    </w:p>
+    <w:p>
+      <w:pPr>
+        <w:spacing w:after="0"/>
+        <w:rPr>
+          <w:color w:val="000000" w:themeColor="text1"/>
+        </w:rPr>
+      </w:pPr>
+      <w:r>
+        <w:rPr>
+          <w:color w:val="000000" w:themeColor="text1"/>
+        </w:rPr>
+        <w:t xml:space="preserve">Interface donne un contrat permet de passer au-dessus du problème de </w:t>
+      </w:r>
+      <w:proofErr w:type="spellStart"/>
+      <w:r>
+        <w:rPr>
+          <w:color w:val="000000" w:themeColor="text1"/>
+        </w:rPr>
+        <w:t>cast</w:t>
+      </w:r>
+      <w:proofErr w:type="spellEnd"/>
+      <w:r>
+        <w:rPr>
+          <w:color w:val="000000" w:themeColor="text1"/>
+        </w:rPr>
+        <w:t xml:space="preserve"> </w:t>
+      </w:r>
+    </w:p>
+    <w:p>
+      <w:pPr>
+        <w:spacing w:after="0"/>
+        <w:rPr>
+          <w:color w:val="000000" w:themeColor="text1"/>
+        </w:rPr>
+      </w:pPr>
+      <w:r>
+        <w:rPr>
+          <w:color w:val="000000" w:themeColor="text1"/>
+        </w:rPr>
+        <w:t>Mot clé de l’</w:t>
+      </w:r>
+      <w:proofErr w:type="spellStart"/>
+      <w:r>
+        <w:rPr>
+          <w:color w:val="000000" w:themeColor="text1"/>
+        </w:rPr>
+        <w:t>implementation</w:t>
+      </w:r>
+      <w:proofErr w:type="spellEnd"/>
+      <w:r>
+        <w:rPr>
+          <w:color w:val="000000" w:themeColor="text1"/>
+        </w:rPr>
+        <w:t xml:space="preserve"> : </w:t>
+      </w:r>
+      <w:proofErr w:type="spellStart"/>
+      <w:r>
+        <w:rPr>
+          <w:color w:val="000000" w:themeColor="text1"/>
+        </w:rPr>
+        <w:t>implements</w:t>
+      </w:r>
+      <w:proofErr w:type="spellEnd"/>
+      <w:r>
+        <w:rPr>
+          <w:color w:val="000000" w:themeColor="text1"/>
+        </w:rPr>
+        <w:t xml:space="preserve"> </w:t>
+      </w:r>
+    </w:p>
+    <w:p>
+      <w:pPr>
+        <w:spacing w:after="0"/>
+        <w:rPr>
+          <w:color w:val="000000" w:themeColor="text1"/>
+        </w:rPr>
+      </w:pPr>
+      <w:r>
+        <w:rPr>
+          <w:color w:val="000000" w:themeColor="text1"/>
+        </w:rPr>
+        <w:t>Existe car héritage multiple n’</w:t>
+      </w:r>
+      <w:proofErr w:type="spellStart"/>
+      <w:r>
+        <w:rPr>
+          <w:color w:val="000000" w:themeColor="text1"/>
+        </w:rPr>
+        <w:t>éxiste</w:t>
+      </w:r>
+      <w:proofErr w:type="spellEnd"/>
+      <w:r>
+        <w:rPr>
+          <w:color w:val="000000" w:themeColor="text1"/>
+        </w:rPr>
+        <w:t xml:space="preserve"> pas en java donc on peut mettre plusieurs interfaces </w:t>
+      </w:r>
+    </w:p>
+    <w:p>
+      <w:pPr>
+        <w:spacing w:after="0"/>
+        <w:rPr>
+          <w:color w:val="000000" w:themeColor="text1"/>
+        </w:rPr>
+      </w:pPr>
+    </w:p>
+    <w:p>
+      <w:pPr>
+        <w:spacing w:after="0"/>
+        <w:rPr>
+          <w:color w:val="000000" w:themeColor="text1"/>
+        </w:rPr>
+      </w:pPr>
+      <w:r>
+        <w:rPr>
+          <w:color w:val="000000" w:themeColor="text1"/>
+        </w:rPr>
+        <w:t xml:space="preserve">Bloc statique est </w:t>
+      </w:r>
+      <w:proofErr w:type="spellStart"/>
+      <w:r>
+        <w:rPr>
+          <w:color w:val="000000" w:themeColor="text1"/>
+        </w:rPr>
+        <w:t>executé</w:t>
+      </w:r>
+      <w:proofErr w:type="spellEnd"/>
+      <w:r>
+        <w:rPr>
+          <w:color w:val="000000" w:themeColor="text1"/>
+        </w:rPr>
+        <w:t xml:space="preserve"> une seule fois la première fois </w:t>
+      </w:r>
     </w:p>
     <w:p>
       <w:pPr>

</xml_diff>